<commit_message>
retoques para la presentación
</commit_message>
<xml_diff>
--- a/texto.docx
+++ b/texto.docx
@@ -161,7 +161,13 @@
         <w:t>Lower Merion</w:t>
       </w:r>
       <w:r>
-        <w:t xml:space="preserve">, con más de 8.500 llamadas. Los principales motivos de emergencia son: </w:t>
+        <w:t xml:space="preserve">, con más de </w:t>
+      </w:r>
+      <w:r>
+        <w:t>7</w:t>
+      </w:r>
+      <w:r>
+        <w:t xml:space="preserve">.500 llamadas. Los principales motivos de emergencia son: </w:t>
       </w:r>
       <w:r>
         <w:rPr>
@@ -176,6 +182,13 @@
           <w:bCs/>
         </w:rPr>
         <w:t xml:space="preserve"> Alarm</w:t>
+      </w:r>
+      <w:r>
+        <w:rPr>
+          <w:b/>
+          <w:bCs/>
+        </w:rPr>
+        <w:t>, Fire Investigation</w:t>
       </w:r>
       <w:r>
         <w:t xml:space="preserve"> y </w:t>
@@ -243,155 +256,226 @@
       <w:pPr>
         <w:pStyle w:val="NormalWeb"/>
         <w:spacing w:before="0" w:beforeAutospacing="0" w:after="0" w:afterAutospacing="0"/>
-        <w:ind w:left="720"/>
-        <w:jc w:val="both"/>
-      </w:pPr>
-    </w:p>
-    <w:p>
-      <w:pPr>
-        <w:pStyle w:val="NormalWeb"/>
-        <w:spacing w:before="0" w:beforeAutospacing="0" w:after="0" w:afterAutospacing="0"/>
-        <w:ind w:left="720"/>
-        <w:jc w:val="both"/>
-      </w:pPr>
-    </w:p>
-    <w:p>
-      <w:pPr>
-        <w:pStyle w:val="NormalWeb"/>
-        <w:spacing w:before="0" w:beforeAutospacing="0" w:after="0" w:afterAutospacing="0"/>
-        <w:ind w:left="3540"/>
-      </w:pPr>
-      <w:r>
+        <w:ind w:left="2124"/>
+        <w:jc w:val="both"/>
+        <w:rPr>
+          <w:sz w:val="26"/>
+          <w:szCs w:val="26"/>
+        </w:rPr>
+      </w:pPr>
+      <w:r>
+        <w:rPr>
+          <w:sz w:val="26"/>
+          <w:szCs w:val="26"/>
+        </w:rPr>
         <w:t>En cuanto a las  emergencias de tipo Emergency Medical Services (</w:t>
       </w:r>
       <w:r>
         <w:rPr>
           <w:b/>
           <w:bCs/>
+          <w:sz w:val="26"/>
+          <w:szCs w:val="26"/>
         </w:rPr>
         <w:t>EMS</w:t>
       </w:r>
       <w:r>
+        <w:rPr>
+          <w:sz w:val="26"/>
+          <w:szCs w:val="26"/>
+        </w:rPr>
         <w:t xml:space="preserve">), los códigos postales con mayor número de llamadas son el </w:t>
       </w:r>
       <w:r>
         <w:rPr>
           <w:b/>
           <w:bCs/>
+          <w:sz w:val="26"/>
+          <w:szCs w:val="26"/>
         </w:rPr>
         <w:t>19401, 19464, 19403</w:t>
       </w:r>
       <w:r>
+        <w:rPr>
+          <w:sz w:val="26"/>
+          <w:szCs w:val="26"/>
+        </w:rPr>
         <w:t xml:space="preserve"> y </w:t>
       </w:r>
       <w:r>
         <w:rPr>
           <w:b/>
           <w:bCs/>
+          <w:sz w:val="26"/>
+          <w:szCs w:val="26"/>
         </w:rPr>
         <w:t>19446</w:t>
       </w:r>
       <w:r>
-        <w:t xml:space="preserve">. </w:t>
-      </w:r>
-    </w:p>
-    <w:p>
-      <w:pPr>
-        <w:pStyle w:val="NormalWeb"/>
-        <w:spacing w:before="0" w:beforeAutospacing="0" w:after="0" w:afterAutospacing="0"/>
-        <w:ind w:left="3540"/>
-      </w:pPr>
-    </w:p>
-    <w:p>
-      <w:pPr>
-        <w:pStyle w:val="NormalWeb"/>
-        <w:spacing w:before="0" w:beforeAutospacing="0" w:after="0" w:afterAutospacing="0"/>
-        <w:ind w:left="3540"/>
-      </w:pPr>
-      <w:r>
-        <w:t xml:space="preserve">Por otro lado, los principales motivos son </w:t>
-      </w:r>
-      <w:r>
-        <w:rPr>
-          <w:b/>
-          <w:bCs/>
+        <w:rPr>
+          <w:sz w:val="26"/>
+          <w:szCs w:val="26"/>
+        </w:rPr>
+        <w:t xml:space="preserve">. Por otro lado, los principales motivos son </w:t>
+      </w:r>
+      <w:r>
+        <w:rPr>
+          <w:b/>
+          <w:bCs/>
+          <w:sz w:val="26"/>
+          <w:szCs w:val="26"/>
         </w:rPr>
         <w:t>Fall</w:t>
       </w:r>
       <w:r>
+        <w:rPr>
+          <w:sz w:val="26"/>
+          <w:szCs w:val="26"/>
+        </w:rPr>
         <w:t xml:space="preserve"> </w:t>
       </w:r>
       <w:r>
         <w:rPr>
           <w:b/>
           <w:bCs/>
+          <w:sz w:val="26"/>
+          <w:szCs w:val="26"/>
         </w:rPr>
         <w:t>Victim</w:t>
       </w:r>
       <w:r>
+        <w:rPr>
+          <w:sz w:val="26"/>
+          <w:szCs w:val="26"/>
+        </w:rPr>
         <w:t xml:space="preserve">, </w:t>
       </w:r>
       <w:r>
         <w:rPr>
           <w:b/>
           <w:bCs/>
+          <w:sz w:val="26"/>
+          <w:szCs w:val="26"/>
         </w:rPr>
         <w:t>Respiratory</w:t>
       </w:r>
       <w:r>
+        <w:rPr>
+          <w:sz w:val="26"/>
+          <w:szCs w:val="26"/>
+        </w:rPr>
         <w:t xml:space="preserve"> </w:t>
       </w:r>
       <w:r>
         <w:rPr>
           <w:b/>
           <w:bCs/>
+          <w:sz w:val="26"/>
+          <w:szCs w:val="26"/>
         </w:rPr>
         <w:t>Emergency</w:t>
       </w:r>
       <w:r>
+        <w:rPr>
+          <w:sz w:val="26"/>
+          <w:szCs w:val="26"/>
+        </w:rPr>
         <w:t xml:space="preserve">, </w:t>
       </w:r>
       <w:r>
         <w:rPr>
           <w:b/>
           <w:bCs/>
+          <w:sz w:val="26"/>
+          <w:szCs w:val="26"/>
         </w:rPr>
         <w:t>Cardiac</w:t>
       </w:r>
       <w:r>
+        <w:rPr>
+          <w:sz w:val="26"/>
+          <w:szCs w:val="26"/>
+        </w:rPr>
         <w:t xml:space="preserve"> </w:t>
       </w:r>
       <w:r>
         <w:rPr>
           <w:b/>
           <w:bCs/>
+          <w:sz w:val="26"/>
+          <w:szCs w:val="26"/>
         </w:rPr>
         <w:t>Emergency</w:t>
       </w:r>
       <w:r>
-        <w:t xml:space="preserve"> y </w:t>
-      </w:r>
-      <w:r>
-        <w:rPr>
-          <w:b/>
-          <w:bCs/>
+        <w:rPr>
+          <w:sz w:val="26"/>
+          <w:szCs w:val="26"/>
+        </w:rPr>
+        <w:t xml:space="preserve">, </w:t>
+      </w:r>
+      <w:r>
+        <w:rPr>
+          <w:b/>
+          <w:bCs/>
+          <w:sz w:val="26"/>
+          <w:szCs w:val="26"/>
         </w:rPr>
         <w:t>Vehicle</w:t>
       </w:r>
       <w:r>
+        <w:rPr>
+          <w:sz w:val="26"/>
+          <w:szCs w:val="26"/>
+        </w:rPr>
         <w:t xml:space="preserve"> </w:t>
       </w:r>
       <w:r>
         <w:rPr>
           <w:b/>
           <w:bCs/>
+          <w:sz w:val="26"/>
+          <w:szCs w:val="26"/>
         </w:rPr>
         <w:t>Accident</w:t>
       </w:r>
       <w:r>
+        <w:rPr>
+          <w:b/>
+          <w:bCs/>
+          <w:sz w:val="26"/>
+          <w:szCs w:val="26"/>
+        </w:rPr>
+        <w:t xml:space="preserve"> </w:t>
+      </w:r>
+      <w:r>
+        <w:rPr>
+          <w:sz w:val="26"/>
+          <w:szCs w:val="26"/>
+        </w:rPr>
+        <w:t>y</w:t>
+      </w:r>
+      <w:r>
+        <w:rPr>
+          <w:b/>
+          <w:bCs/>
+          <w:sz w:val="26"/>
+          <w:szCs w:val="26"/>
+        </w:rPr>
+        <w:t xml:space="preserve"> Subject in pain</w:t>
+      </w:r>
+      <w:r>
+        <w:rPr>
+          <w:sz w:val="26"/>
+          <w:szCs w:val="26"/>
+        </w:rPr>
         <w:t>.</w:t>
       </w:r>
     </w:p>
+    <w:p/>
+    <w:p/>
+    <w:p/>
+    <w:p/>
     <w:p>
       <w:pPr>
         <w:sectPr>

</xml_diff>

<commit_message>
retoques para la presentacion 2
</commit_message>
<xml_diff>
--- a/texto.docx
+++ b/texto.docx
@@ -86,7 +86,29 @@
           <w:sz w:val="22"/>
           <w:szCs w:val="22"/>
         </w:rPr>
-        <w:t>Demográficamente, en 2010, el condado era 79.0% blanco no hispano y 8.7% negro o afroamericano. La densidad de población era de 1.553 personas por milla cuadrada (599 / km²).</w:t>
+        <w:t>Demográficamente, en 2010, el condado era 79.0% blanco no hispano y 8.7% negro o afroamericano. La densidad de población era de 1.553 personas por milla cuadrada (599</w:t>
+      </w:r>
+      <w:r>
+        <w:rPr>
+          <w:rFonts w:ascii="Tableau Book" w:hAnsi="Tableau Book"/>
+          <w:b/>
+          <w:bCs/>
+          <w:color w:val="000000"/>
+          <w:sz w:val="22"/>
+          <w:szCs w:val="22"/>
+        </w:rPr>
+        <w:t xml:space="preserve"> personas</w:t>
+      </w:r>
+      <w:r>
+        <w:rPr>
+          <w:rFonts w:ascii="Tableau Book" w:hAnsi="Tableau Book"/>
+          <w:b/>
+          <w:bCs/>
+          <w:color w:val="000000"/>
+          <w:sz w:val="22"/>
+          <w:szCs w:val="22"/>
+        </w:rPr>
+        <w:t xml:space="preserve"> / km²).</w:t>
       </w:r>
     </w:p>
     <w:p>

</xml_diff>